<commit_message>
added a use case summary & organized the files
</commit_message>
<xml_diff>
--- a/trunk/doc/Tasks/1.3/Persona/Persona Sandra.docx
+++ b/trunk/doc/Tasks/1.3/Persona/Persona Sandra.docx
@@ -51,7 +51,6 @@
                 <w:lang w:eastAsia="de-CH"/>
               </w:rPr>
             </w:pPr>
-            <w:bookmarkStart w:id="0" w:name="_GoBack" w:colFirst="0" w:colLast="0"/>
             <w:r>
               <w:rPr>
                 <w:rFonts w:ascii="Arial" w:eastAsia="Times New Roman" w:hAnsi="Arial" w:cs="Arial"/>
@@ -667,47 +666,54 @@
                 <w:szCs w:val="24"/>
                 <w:lang w:eastAsia="de-CH"/>
               </w:rPr>
-              <w:t xml:space="preserve">Ihr ist </w:t>
-            </w:r>
-            <w:proofErr w:type="spellStart"/>
-            <w:r>
-              <w:rPr>
-                <w:rFonts w:ascii="Arial" w:eastAsia="Times New Roman" w:hAnsi="Arial" w:cs="Arial"/>
-                <w:sz w:val="24"/>
-                <w:szCs w:val="24"/>
-                <w:lang w:eastAsia="de-CH"/>
-              </w:rPr>
-              <w:t>vorallem</w:t>
-            </w:r>
-            <w:proofErr w:type="spellEnd"/>
-            <w:r>
-              <w:rPr>
-                <w:rFonts w:ascii="Arial" w:eastAsia="Times New Roman" w:hAnsi="Arial" w:cs="Arial"/>
-                <w:sz w:val="24"/>
-                <w:szCs w:val="24"/>
-                <w:lang w:eastAsia="de-CH"/>
-              </w:rPr>
-              <w:t xml:space="preserve"> wichtig, dass sie Bücher sich vormerken </w:t>
-            </w:r>
-            <w:proofErr w:type="gramStart"/>
-            <w:r>
-              <w:rPr>
-                <w:rFonts w:ascii="Arial" w:eastAsia="Times New Roman" w:hAnsi="Arial" w:cs="Arial"/>
-                <w:sz w:val="24"/>
-                <w:szCs w:val="24"/>
-                <w:lang w:eastAsia="de-CH"/>
-              </w:rPr>
-              <w:t>kann ,</w:t>
-            </w:r>
-            <w:proofErr w:type="gramEnd"/>
-            <w:r>
-              <w:rPr>
-                <w:rFonts w:ascii="Arial" w:eastAsia="Times New Roman" w:hAnsi="Arial" w:cs="Arial"/>
-                <w:sz w:val="24"/>
-                <w:szCs w:val="24"/>
-                <w:lang w:eastAsia="de-CH"/>
-              </w:rPr>
-              <w:t xml:space="preserve"> damit Sie später diese nochmals findet und kaufen oder verwerfen kann.</w:t>
+              <w:t>Ihr ist vor</w:t>
+            </w:r>
+            <w:r>
+              <w:rPr>
+                <w:rFonts w:ascii="Arial" w:eastAsia="Times New Roman" w:hAnsi="Arial" w:cs="Arial"/>
+                <w:sz w:val="24"/>
+                <w:szCs w:val="24"/>
+                <w:lang w:eastAsia="de-CH"/>
+              </w:rPr>
+              <w:t xml:space="preserve"> </w:t>
+            </w:r>
+            <w:r>
+              <w:rPr>
+                <w:rFonts w:ascii="Arial" w:eastAsia="Times New Roman" w:hAnsi="Arial" w:cs="Arial"/>
+                <w:sz w:val="24"/>
+                <w:szCs w:val="24"/>
+                <w:lang w:eastAsia="de-CH"/>
+              </w:rPr>
+              <w:t xml:space="preserve">allem wichtig, dass sie </w:t>
+            </w:r>
+            <w:r>
+              <w:rPr>
+                <w:rFonts w:ascii="Arial" w:eastAsia="Times New Roman" w:hAnsi="Arial" w:cs="Arial"/>
+                <w:sz w:val="24"/>
+                <w:szCs w:val="24"/>
+                <w:lang w:eastAsia="de-CH"/>
+              </w:rPr>
+              <w:t xml:space="preserve">sich </w:t>
+            </w:r>
+            <w:r>
+              <w:rPr>
+                <w:rFonts w:ascii="Arial" w:eastAsia="Times New Roman" w:hAnsi="Arial" w:cs="Arial"/>
+                <w:sz w:val="24"/>
+                <w:szCs w:val="24"/>
+                <w:lang w:eastAsia="de-CH"/>
+              </w:rPr>
+              <w:t>Bücher vormerken kann</w:t>
+            </w:r>
+            <w:bookmarkStart w:id="0" w:name="_GoBack"/>
+            <w:bookmarkEnd w:id="0"/>
+            <w:r>
+              <w:rPr>
+                <w:rFonts w:ascii="Arial" w:eastAsia="Times New Roman" w:hAnsi="Arial" w:cs="Arial"/>
+                <w:sz w:val="24"/>
+                <w:szCs w:val="24"/>
+                <w:lang w:eastAsia="de-CH"/>
+              </w:rPr>
+              <w:t>, damit Sie später diese nochmals findet und kaufen oder verwerfen kann.</w:t>
             </w:r>
           </w:p>
           <w:p>
@@ -902,27 +908,7 @@
                 <w:szCs w:val="24"/>
                 <w:lang w:eastAsia="de-CH"/>
               </w:rPr>
-              <w:t xml:space="preserve">Im Umgang mit dem Computer ist Sie nicht die Schnellste, aber Ihre Enkel haben Ihr die Vorteile vom Internet und den verschiedenen Webseiten deutlich klargemacht. Vor </w:t>
-            </w:r>
-            <w:proofErr w:type="spellStart"/>
-            <w:r>
-              <w:rPr>
-                <w:rFonts w:ascii="Arial" w:eastAsia="Times New Roman" w:hAnsi="Arial" w:cs="Arial"/>
-                <w:sz w:val="24"/>
-                <w:szCs w:val="24"/>
-                <w:lang w:eastAsia="de-CH"/>
-              </w:rPr>
-              <w:t>vor</w:t>
-            </w:r>
-            <w:proofErr w:type="spellEnd"/>
-            <w:r>
-              <w:rPr>
-                <w:rFonts w:ascii="Arial" w:eastAsia="Times New Roman" w:hAnsi="Arial" w:cs="Arial"/>
-                <w:sz w:val="24"/>
-                <w:szCs w:val="24"/>
-                <w:lang w:eastAsia="de-CH"/>
-              </w:rPr>
-              <w:t xml:space="preserve"> ein paar Jahren hatte Sie kein eigener Computer, aber mittlerweile liest sie einige Blogs und bestellt Waren aus dem Internet</w:t>
+              <w:t>Im Umgang mit dem Computer ist Sie nicht die Schnellste, aber Ihre Enkel haben Ihr die Vorteile vom Internet und den verschiedenen Webseiten deutlich klargemacht. Vor ein paar Jahren hatte Sie kein eigener Computer, aber mittlerweile liest sie einige Blogs und bestellt Waren aus dem Internet</w:t>
             </w:r>
           </w:p>
         </w:tc>
@@ -994,27 +980,25 @@
                 <w:szCs w:val="24"/>
                 <w:lang w:eastAsia="de-CH"/>
               </w:rPr>
-              <w:t xml:space="preserve">Sie hat eine Rot/Grün - Sehschwäche, was aber nur wenige von Ihr </w:t>
-            </w:r>
-            <w:proofErr w:type="spellStart"/>
-            <w:r>
-              <w:rPr>
-                <w:rFonts w:ascii="Arial" w:eastAsia="Times New Roman" w:hAnsi="Arial" w:cs="Arial"/>
-                <w:sz w:val="24"/>
-                <w:szCs w:val="24"/>
-                <w:lang w:eastAsia="de-CH"/>
-              </w:rPr>
-              <w:t>wissen.Sie</w:t>
-            </w:r>
-            <w:proofErr w:type="spellEnd"/>
-            <w:r>
-              <w:rPr>
-                <w:rFonts w:ascii="Arial" w:eastAsia="Times New Roman" w:hAnsi="Arial" w:cs="Arial"/>
-                <w:sz w:val="24"/>
-                <w:szCs w:val="24"/>
-                <w:lang w:eastAsia="de-CH"/>
-              </w:rPr>
-              <w:t xml:space="preserve"> geht alles ruhig und gelassen an und nimmt sich für alles Zeit. Wenn dafür einmal was nicht klappt, wird Sandra schnell mal wütend oder frustriert und gibt auf.</w:t>
+              <w:t>Sie hat eine Rot/Grün - Sehschwäche, was aber nur wenige von Ihr wissen.</w:t>
+            </w:r>
+            <w:r>
+              <w:rPr>
+                <w:rFonts w:ascii="Arial" w:eastAsia="Times New Roman" w:hAnsi="Arial" w:cs="Arial"/>
+                <w:sz w:val="24"/>
+                <w:szCs w:val="24"/>
+                <w:lang w:eastAsia="de-CH"/>
+              </w:rPr>
+              <w:t xml:space="preserve"> </w:t>
+            </w:r>
+            <w:r>
+              <w:rPr>
+                <w:rFonts w:ascii="Arial" w:eastAsia="Times New Roman" w:hAnsi="Arial" w:cs="Arial"/>
+                <w:sz w:val="24"/>
+                <w:szCs w:val="24"/>
+                <w:lang w:eastAsia="de-CH"/>
+              </w:rPr>
+              <w:t>Sie geht alles ruhig und gelassen an und nimmt sich für alles Zeit. Wenn dafür einmal was nicht klappt, wird Sandra schnell mal wütend oder frustriert und gibt auf.</w:t>
             </w:r>
           </w:p>
           <w:p>
@@ -1059,7 +1043,6 @@
           </w:p>
         </w:tc>
       </w:tr>
-      <w:bookmarkEnd w:id="0"/>
     </w:tbl>
     <w:p>
       <w:pPr>
@@ -1239,17 +1222,17 @@
     <w:lsdException w:name="Bibliography" w:uiPriority="37"/>
     <w:lsdException w:name="TOC Heading" w:uiPriority="39" w:qFormat="1"/>
   </w:latentStyles>
-  <w:style w:type="paragraph" w:default="1" w:styleId="Standard">
+  <w:style w:type="paragraph" w:default="1" w:styleId="Normal">
     <w:name w:val="Normal"/>
     <w:qFormat/>
   </w:style>
-  <w:style w:type="character" w:default="1" w:styleId="Absatz-Standardschriftart">
+  <w:style w:type="character" w:default="1" w:styleId="DefaultParagraphFont">
     <w:name w:val="Default Paragraph Font"/>
     <w:uiPriority w:val="1"/>
     <w:semiHidden/>
     <w:unhideWhenUsed/>
   </w:style>
-  <w:style w:type="table" w:default="1" w:styleId="NormaleTabelle">
+  <w:style w:type="table" w:default="1" w:styleId="TableNormal">
     <w:name w:val="Normal Table"/>
     <w:uiPriority w:val="99"/>
     <w:semiHidden/>
@@ -1264,15 +1247,15 @@
       </w:tblCellMar>
     </w:tblPr>
   </w:style>
-  <w:style w:type="numbering" w:default="1" w:styleId="KeineListe">
+  <w:style w:type="numbering" w:default="1" w:styleId="NoList">
     <w:name w:val="No List"/>
     <w:uiPriority w:val="99"/>
     <w:semiHidden/>
     <w:unhideWhenUsed/>
   </w:style>
-  <w:style w:type="paragraph" w:styleId="StandardWeb">
+  <w:style w:type="paragraph" w:styleId="NormalWeb">
     <w:name w:val="Normal (Web)"/>
-    <w:basedOn w:val="Standard"/>
+    <w:basedOn w:val="Normal"/>
     <w:uiPriority w:val="99"/>
     <w:unhideWhenUsed/>
     <w:rsid w:val="00215ACC"/>
@@ -1445,17 +1428,17 @@
     <w:lsdException w:name="Bibliography" w:uiPriority="37"/>
     <w:lsdException w:name="TOC Heading" w:uiPriority="39" w:qFormat="1"/>
   </w:latentStyles>
-  <w:style w:type="paragraph" w:default="1" w:styleId="Standard">
+  <w:style w:type="paragraph" w:default="1" w:styleId="Normal">
     <w:name w:val="Normal"/>
     <w:qFormat/>
   </w:style>
-  <w:style w:type="character" w:default="1" w:styleId="Absatz-Standardschriftart">
+  <w:style w:type="character" w:default="1" w:styleId="DefaultParagraphFont">
     <w:name w:val="Default Paragraph Font"/>
     <w:uiPriority w:val="1"/>
     <w:semiHidden/>
     <w:unhideWhenUsed/>
   </w:style>
-  <w:style w:type="table" w:default="1" w:styleId="NormaleTabelle">
+  <w:style w:type="table" w:default="1" w:styleId="TableNormal">
     <w:name w:val="Normal Table"/>
     <w:uiPriority w:val="99"/>
     <w:semiHidden/>
@@ -1470,15 +1453,15 @@
       </w:tblCellMar>
     </w:tblPr>
   </w:style>
-  <w:style w:type="numbering" w:default="1" w:styleId="KeineListe">
+  <w:style w:type="numbering" w:default="1" w:styleId="NoList">
     <w:name w:val="No List"/>
     <w:uiPriority w:val="99"/>
     <w:semiHidden/>
     <w:unhideWhenUsed/>
   </w:style>
-  <w:style w:type="paragraph" w:styleId="StandardWeb">
+  <w:style w:type="paragraph" w:styleId="NormalWeb">
     <w:name w:val="Normal (Web)"/>
-    <w:basedOn w:val="Standard"/>
+    <w:basedOn w:val="Normal"/>
     <w:uiPriority w:val="99"/>
     <w:unhideWhenUsed/>
     <w:rsid w:val="00215ACC"/>

</xml_diff>